<commit_message>
fixed yo shit bram
fuck you
</commit_message>
<xml_diff>
--- a/tickets/ticket-11/Oplossingsrapport_ticket_Done.docx
+++ b/tickets/ticket-11/Oplossingsrapport_ticket_Done.docx
@@ -4,7 +4,7 @@
   <w:body>
     <w:tbl>
       <w:tblPr>
-        <w:tblStyle w:val="TableGrid"/>
+        <w:tblStyle w:val="Tabelraster"/>
         <w:tblW w:w="9624" w:type="dxa"/>
         <w:tblCellMar>
           <w:top w:w="57" w:type="dxa"/>
@@ -13,11 +13,11 @@
         <w:tblLook w:val="04A0" w:firstRow="1" w:lastRow="0" w:firstColumn="1" w:lastColumn="0" w:noHBand="0" w:noVBand="1"/>
       </w:tblPr>
       <w:tblGrid>
-        <w:gridCol w:w="2130"/>
-        <w:gridCol w:w="1482"/>
-        <w:gridCol w:w="1778"/>
-        <w:gridCol w:w="1821"/>
-        <w:gridCol w:w="2643"/>
+        <w:gridCol w:w="2107"/>
+        <w:gridCol w:w="1465"/>
+        <w:gridCol w:w="1758"/>
+        <w:gridCol w:w="1801"/>
+        <w:gridCol w:w="2723"/>
       </w:tblGrid>
       <w:tr>
         <w:tc>
@@ -82,7 +82,7 @@
           </w:tcPr>
           <w:p>
             <w:r>
-              <w:t>N/A</w:t>
+              <w:t>11</w:t>
             </w:r>
           </w:p>
         </w:tc>
@@ -165,10 +165,7 @@
           </w:tcPr>
           <w:p>
             <w:r>
-              <w:rPr>
-                <w:rFonts w:cstheme="minorHAnsi"/>
-              </w:rPr>
-              <w:t>□</w:t>
+              <w:t>x</w:t>
             </w:r>
             <w:r>
               <w:t xml:space="preserve"> Opgelost       </w:t>
@@ -223,7 +220,11 @@
               <w:right w:val="single" w:sz="12" w:space="0" w:color="auto"/>
             </w:tcBorders>
           </w:tcPr>
-          <w:p/>
+          <w:p>
+            <w:r>
+              <w:t>Jake Brand (bram ook sorta)</w:t>
+            </w:r>
+          </w:p>
         </w:tc>
       </w:tr>
       <w:tr>
@@ -340,6 +341,9 @@
               <w:br/>
             </w:r>
             <w:r>
+              <w:rPr>
+                <w:noProof/>
+              </w:rPr>
               <w:drawing>
                 <wp:inline distT="0" distB="0" distL="0" distR="0" wp14:anchorId="326392E0" wp14:editId="310659A4">
                   <wp:extent cx="6120130" cy="1148080"/>
@@ -389,6 +393,9 @@
               </w:tabs>
             </w:pPr>
             <w:r>
+              <w:rPr>
+                <w:noProof/>
+              </w:rPr>
               <w:drawing>
                 <wp:inline distT="0" distB="0" distL="0" distR="0" wp14:anchorId="602BAFF6" wp14:editId="070A6350">
                   <wp:extent cx="6120130" cy="2175510"/>
@@ -470,7 +477,61 @@
               <w:right w:val="single" w:sz="12" w:space="0" w:color="auto"/>
             </w:tcBorders>
           </w:tcPr>
-          <w:p/>
+          <w:p>
+            <w:r>
+              <w:lastRenderedPageBreak/>
+              <w:t xml:space="preserve">Nagekeken door Jake : </w:t>
+            </w:r>
+            <w:r>
+              <w:t>werkende code is niet toegevoegd aan het project.</w:t>
+            </w:r>
+            <w:r>
+              <w:t xml:space="preserve"> De bijgevoegde screenshot van de code doet ook niks.</w:t>
+            </w:r>
+            <w:r>
+              <w:t xml:space="preserve"> </w:t>
+            </w:r>
+            <w:r>
+              <w:drawing>
+                <wp:inline distT="0" distB="0" distL="0" distR="0" wp14:anchorId="69455A53" wp14:editId="24A71146">
+                  <wp:extent cx="6120130" cy="1922145"/>
+                  <wp:effectExtent l="0" t="0" r="0" b="1905"/>
+                  <wp:docPr id="1348414211" name="Afbeelding 1"/>
+                  <wp:cNvGraphicFramePr>
+                    <a:graphicFrameLocks xmlns:a="http://schemas.openxmlformats.org/drawingml/2006/main" noChangeAspect="1"/>
+                  </wp:cNvGraphicFramePr>
+                  <a:graphic xmlns:a="http://schemas.openxmlformats.org/drawingml/2006/main">
+                    <a:graphicData uri="http://schemas.openxmlformats.org/drawingml/2006/picture">
+                      <pic:pic xmlns:pic="http://schemas.openxmlformats.org/drawingml/2006/picture">
+                        <pic:nvPicPr>
+                          <pic:cNvPr id="1348414211" name=""/>
+                          <pic:cNvPicPr/>
+                        </pic:nvPicPr>
+                        <pic:blipFill>
+                          <a:blip r:embed="rId9"/>
+                          <a:stretch>
+                            <a:fillRect/>
+                          </a:stretch>
+                        </pic:blipFill>
+                        <pic:spPr>
+                          <a:xfrm>
+                            <a:off x="0" y="0"/>
+                            <a:ext cx="6120130" cy="1922145"/>
+                          </a:xfrm>
+                          <a:prstGeom prst="rect">
+                            <a:avLst/>
+                          </a:prstGeom>
+                        </pic:spPr>
+                      </pic:pic>
+                    </a:graphicData>
+                  </a:graphic>
+                </wp:inline>
+              </w:drawing>
+            </w:r>
+            <w:r>
+              <w:t>fixed</w:t>
+            </w:r>
+          </w:p>
         </w:tc>
       </w:tr>
     </w:tbl>
@@ -880,18 +941,18 @@
     <w:lsdException w:name="Unresolved Mention" w:semiHidden="1" w:unhideWhenUsed="1"/>
     <w:lsdException w:name="Smart Link" w:semiHidden="1" w:unhideWhenUsed="1"/>
   </w:latentStyles>
-  <w:style w:type="paragraph" w:default="1" w:styleId="Normal">
+  <w:style w:type="paragraph" w:default="1" w:styleId="Standaard">
     <w:name w:val="Normal"/>
     <w:qFormat/>
     <w:rsid w:val="009B19EC"/>
   </w:style>
-  <w:style w:type="character" w:default="1" w:styleId="DefaultParagraphFont">
+  <w:style w:type="character" w:default="1" w:styleId="Standaardalinea-lettertype">
     <w:name w:val="Default Paragraph Font"/>
     <w:uiPriority w:val="1"/>
     <w:semiHidden/>
     <w:unhideWhenUsed/>
   </w:style>
-  <w:style w:type="table" w:default="1" w:styleId="TableNormal">
+  <w:style w:type="table" w:default="1" w:styleId="Standaardtabel">
     <w:name w:val="Normal Table"/>
     <w:uiPriority w:val="99"/>
     <w:semiHidden/>
@@ -906,15 +967,15 @@
       </w:tblCellMar>
     </w:tblPr>
   </w:style>
-  <w:style w:type="numbering" w:default="1" w:styleId="NoList">
+  <w:style w:type="numbering" w:default="1" w:styleId="Geenlijst">
     <w:name w:val="No List"/>
     <w:uiPriority w:val="99"/>
     <w:semiHidden/>
     <w:unhideWhenUsed/>
   </w:style>
-  <w:style w:type="table" w:styleId="TableGrid">
+  <w:style w:type="table" w:styleId="Tabelraster">
     <w:name w:val="Table Grid"/>
-    <w:basedOn w:val="TableNormal"/>
+    <w:basedOn w:val="Standaardtabel"/>
     <w:uiPriority w:val="39"/>
     <w:rsid w:val="003837A4"/>
     <w:pPr>
@@ -1230,18 +1291,18 @@
 </file>
 
 <file path=customXml/item1.xml><?xml version="1.0" encoding="utf-8"?>
+<p:properties xmlns:p="http://schemas.microsoft.com/office/2006/metadata/properties" xmlns:xsi="http://www.w3.org/2001/XMLSchema-instance" xmlns:pc="http://schemas.microsoft.com/office/infopath/2007/PartnerControls">
+  <documentManagement/>
+</p:properties>
+</file>
+
+<file path=customXml/item2.xml><?xml version="1.0" encoding="utf-8"?>
 <?mso-contentType ?>
 <FormTemplates xmlns="http://schemas.microsoft.com/sharepoint/v3/contenttype/forms">
   <Display>DocumentLibraryForm</Display>
   <Edit>DocumentLibraryForm</Edit>
   <New>DocumentLibraryForm</New>
 </FormTemplates>
-</file>
-
-<file path=customXml/item2.xml><?xml version="1.0" encoding="utf-8"?>
-<p:properties xmlns:p="http://schemas.microsoft.com/office/2006/metadata/properties" xmlns:xsi="http://www.w3.org/2001/XMLSchema-instance" xmlns:pc="http://schemas.microsoft.com/office/infopath/2007/PartnerControls">
-  <documentManagement/>
-</p:properties>
 </file>
 
 <file path=customXml/item3.xml><?xml version="1.0" encoding="utf-8"?>
@@ -1456,18 +1517,18 @@
 </file>
 
 <file path=customXml/itemProps1.xml><?xml version="1.0" encoding="utf-8"?>
-<ds:datastoreItem xmlns:ds="http://schemas.openxmlformats.org/officeDocument/2006/customXml" ds:itemID="{8F914437-823A-4873-AE67-52CFA836C6B0}">
+<ds:datastoreItem xmlns:ds="http://schemas.openxmlformats.org/officeDocument/2006/customXml" ds:itemID="{1701FDC3-082B-4115-827D-33B9F371B9EE}">
   <ds:schemaRefs>
-    <ds:schemaRef ds:uri="http://schemas.microsoft.com/sharepoint/v3/contenttype/forms"/>
+    <ds:schemaRef ds:uri="http://schemas.microsoft.com/office/2006/metadata/properties"/>
+    <ds:schemaRef ds:uri="http://schemas.microsoft.com/office/infopath/2007/PartnerControls"/>
   </ds:schemaRefs>
 </ds:datastoreItem>
 </file>
 
 <file path=customXml/itemProps2.xml><?xml version="1.0" encoding="utf-8"?>
-<ds:datastoreItem xmlns:ds="http://schemas.openxmlformats.org/officeDocument/2006/customXml" ds:itemID="{1701FDC3-082B-4115-827D-33B9F371B9EE}">
+<ds:datastoreItem xmlns:ds="http://schemas.openxmlformats.org/officeDocument/2006/customXml" ds:itemID="{8F914437-823A-4873-AE67-52CFA836C6B0}">
   <ds:schemaRefs>
-    <ds:schemaRef ds:uri="http://schemas.microsoft.com/office/2006/metadata/properties"/>
-    <ds:schemaRef ds:uri="http://schemas.microsoft.com/office/infopath/2007/PartnerControls"/>
+    <ds:schemaRef ds:uri="http://schemas.microsoft.com/sharepoint/v3/contenttype/forms"/>
   </ds:schemaRefs>
 </ds:datastoreItem>
 </file>

</xml_diff>